<commit_message>
4th pdf template added
</commit_message>
<xml_diff>
--- a/template/fishing_ban_relief.docx
+++ b/template/fishing_ban_relief.docx
@@ -584,8 +584,6 @@
               </w:rPr>
               <w:fldChar w:fldCharType="end"/>
             </w:r>
-            <w:bookmarkStart w:id="0" w:name="_GoBack"/>
-            <w:bookmarkEnd w:id="0"/>
           </w:p>
         </w:tc>
         <w:tc>
@@ -627,13 +625,23 @@
             <w:pPr>
               <w:spacing w:after="0" w:line="240" w:lineRule="auto"/>
               <w:rPr>
+                <w:rFonts w:ascii="Times New Roman" w:hAnsi="Times New Roman" w:cs="Times New Roman"/>
+                <w:bCs/>
+                <w:sz w:val="24"/>
+                <w:szCs w:val="24"/>
+                <w:lang w:bidi="ta-IN"/>
+              </w:rPr>
+            </w:pPr>
+            <w:r>
+              <w:rPr>
                 <w:rFonts w:ascii="VANAVIL-Avvaiyar" w:hAnsi="VANAVIL-Avvaiyar" w:cs="VANAVIL-Avvaiyar"/>
                 <w:b/>
                 <w:sz w:val="24"/>
                 <w:szCs w:val="24"/>
                 <w:lang w:bidi="ta-IN"/>
               </w:rPr>
-            </w:pPr>
+              <w:t>t. v©  :</w:t>
+            </w:r>
             <w:r>
               <w:rPr>
                 <w:rFonts w:ascii="VANAVIL-Avvaiyar" w:hAnsi="VANAVIL-Avvaiyar" w:cs="VANAVIL-Avvaiyar"/>
@@ -642,8 +650,40 @@
                 <w:szCs w:val="24"/>
                 <w:lang w:bidi="ta-IN"/>
               </w:rPr>
-              <w:t>t. v©  :</w:t>
-            </w:r>
+              <w:t xml:space="preserve"> </w:t>
+            </w:r>
+            <w:r>
+              <w:rPr>
+                <w:rFonts w:ascii="Times New Roman" w:hAnsi="Times New Roman" w:cs="Times New Roman"/>
+                <w:bCs/>
+                <w:sz w:val="24"/>
+                <w:szCs w:val="24"/>
+                <w:lang w:bidi="ta-IN"/>
+              </w:rPr>
+              <w:fldChar w:fldCharType="begin"/>
+            </w:r>
+            <w:r>
+              <w:rPr>
+                <w:rFonts w:ascii="Times New Roman" w:hAnsi="Times New Roman" w:cs="Times New Roman"/>
+                <w:bCs/>
+                <w:sz w:val="24"/>
+                <w:szCs w:val="24"/>
+                <w:lang w:bidi="ta-IN"/>
+              </w:rPr>
+              <w:instrText xml:space="preserve"> MERGEFIELD formCode </w:instrText>
+            </w:r>
+            <w:r>
+              <w:rPr>
+                <w:rFonts w:ascii="Times New Roman" w:hAnsi="Times New Roman" w:cs="Times New Roman"/>
+                <w:bCs/>
+                <w:sz w:val="24"/>
+                <w:szCs w:val="24"/>
+                <w:lang w:bidi="ta-IN"/>
+              </w:rPr>
+              <w:fldChar w:fldCharType="end"/>
+            </w:r>
+            <w:bookmarkStart w:id="0" w:name="_GoBack"/>
+            <w:bookmarkEnd w:id="0"/>
           </w:p>
         </w:tc>
         <w:tc>
@@ -9184,4 +9224,16 @@
   <a:objectDefaults/>
   <a:extraClrSchemeLst/>
 </a:theme>
+</file>
+
+<file path=customXml/item1.xml><?xml version="1.0" encoding="utf-8"?>
+<b:Sources xmlns:b="http://schemas.openxmlformats.org/officeDocument/2006/bibliography" xmlns="http://schemas.openxmlformats.org/officeDocument/2006/bibliography" SelectedStyle="\APASixthEditionOfficeOnline.xsl" StyleName="APA" Version="6"/>
+</file>
+
+<file path=customXml/itemProps1.xml><?xml version="1.0" encoding="utf-8"?>
+<ds:datastoreItem xmlns:ds="http://schemas.openxmlformats.org/officeDocument/2006/customXml" ds:itemID="{092302BF-7DCA-45CC-B938-48DE48783720}">
+  <ds:schemaRefs>
+    <ds:schemaRef ds:uri="http://schemas.openxmlformats.org/officeDocument/2006/bibliography"/>
+  </ds:schemaRefs>
+</ds:datastoreItem>
 </file>
</xml_diff>

<commit_message>
photo updated in templates
</commit_message>
<xml_diff>
--- a/template/fishing_ban_relief.docx
+++ b/template/fishing_ban_relief.docx
@@ -432,6 +432,27 @@
                 <w:szCs w:val="24"/>
                 <w:lang w:bidi="ta-IN"/>
               </w:rPr>
+              <w:fldChar w:fldCharType="separate"/>
+            </w:r>
+            <w:r>
+              <w:rPr>
+                <w:rFonts w:ascii="Times New Roman" w:hAnsi="Times New Roman" w:cs="Times New Roman"/>
+                <w:bCs/>
+                <w:noProof/>
+                <w:sz w:val="24"/>
+                <w:szCs w:val="24"/>
+                <w:lang w:bidi="ta-IN"/>
+              </w:rPr>
+              <w:t>«village»</w:t>
+            </w:r>
+            <w:r>
+              <w:rPr>
+                <w:rFonts w:ascii="Times New Roman" w:hAnsi="Times New Roman" w:cs="Times New Roman"/>
+                <w:bCs/>
+                <w:sz w:val="24"/>
+                <w:szCs w:val="24"/>
+                <w:lang w:bidi="ta-IN"/>
+              </w:rPr>
               <w:fldChar w:fldCharType="end"/>
             </w:r>
           </w:p>
@@ -507,6 +528,27 @@
                 <w:szCs w:val="24"/>
                 <w:lang w:bidi="ta-IN"/>
               </w:rPr>
+              <w:fldChar w:fldCharType="separate"/>
+            </w:r>
+            <w:r>
+              <w:rPr>
+                <w:rFonts w:ascii="Times New Roman" w:hAnsi="Times New Roman" w:cs="Times New Roman"/>
+                <w:bCs/>
+                <w:noProof/>
+                <w:sz w:val="24"/>
+                <w:szCs w:val="24"/>
+                <w:lang w:bidi="ta-IN"/>
+              </w:rPr>
+              <w:t>«taluk»</w:t>
+            </w:r>
+            <w:r>
+              <w:rPr>
+                <w:rFonts w:ascii="Times New Roman" w:hAnsi="Times New Roman" w:cs="Times New Roman"/>
+                <w:bCs/>
+                <w:sz w:val="24"/>
+                <w:szCs w:val="24"/>
+                <w:lang w:bidi="ta-IN"/>
+              </w:rPr>
               <w:fldChar w:fldCharType="end"/>
             </w:r>
           </w:p>
@@ -573,6 +615,27 @@
                 <w:lang w:bidi="ta-IN"/>
               </w:rPr>
               <w:instrText xml:space="preserve"> MERGEFIELD district </w:instrText>
+            </w:r>
+            <w:r>
+              <w:rPr>
+                <w:rFonts w:ascii="Times New Roman" w:hAnsi="Times New Roman" w:cs="Times New Roman"/>
+                <w:bCs/>
+                <w:sz w:val="24"/>
+                <w:szCs w:val="24"/>
+                <w:lang w:bidi="ta-IN"/>
+              </w:rPr>
+              <w:fldChar w:fldCharType="separate"/>
+            </w:r>
+            <w:r>
+              <w:rPr>
+                <w:rFonts w:ascii="Times New Roman" w:hAnsi="Times New Roman" w:cs="Times New Roman"/>
+                <w:bCs/>
+                <w:noProof/>
+                <w:sz w:val="24"/>
+                <w:szCs w:val="24"/>
+                <w:lang w:bidi="ta-IN"/>
+              </w:rPr>
+              <w:t>«district»</w:t>
             </w:r>
             <w:r>
               <w:rPr>
@@ -680,10 +743,29 @@
                 <w:szCs w:val="24"/>
                 <w:lang w:bidi="ta-IN"/>
               </w:rPr>
+              <w:fldChar w:fldCharType="separate"/>
+            </w:r>
+            <w:r>
+              <w:rPr>
+                <w:rFonts w:ascii="Times New Roman" w:hAnsi="Times New Roman" w:cs="Times New Roman"/>
+                <w:bCs/>
+                <w:noProof/>
+                <w:sz w:val="24"/>
+                <w:szCs w:val="24"/>
+                <w:lang w:bidi="ta-IN"/>
+              </w:rPr>
+              <w:t>«formCode»</w:t>
+            </w:r>
+            <w:r>
+              <w:rPr>
+                <w:rFonts w:ascii="Times New Roman" w:hAnsi="Times New Roman" w:cs="Times New Roman"/>
+                <w:bCs/>
+                <w:sz w:val="24"/>
+                <w:szCs w:val="24"/>
+                <w:lang w:bidi="ta-IN"/>
+              </w:rPr>
               <w:fldChar w:fldCharType="end"/>
             </w:r>
-            <w:bookmarkStart w:id="0" w:name="_GoBack"/>
-            <w:bookmarkEnd w:id="0"/>
           </w:p>
         </w:tc>
         <w:tc>
@@ -726,37 +808,67 @@
           <w:p>
             <w:pPr>
               <w:spacing w:after="0" w:line="240" w:lineRule="auto"/>
-              <w:jc w:val="center"/>
-              <w:rPr>
-                <w:rFonts w:ascii="VANAVIL-Avvaiyar" w:hAnsi="VANAVIL-Avvaiyar" w:cs="VANAVIL-Avvaiyar"/>
+              <w:rPr>
+                <w:rFonts w:ascii="Times New Roman" w:hAnsi="Times New Roman" w:cs="Times New Roman"/>
                 <w:b/>
                 <w:sz w:val="24"/>
                 <w:szCs w:val="24"/>
                 <w:lang w:bidi="ta-IN"/>
               </w:rPr>
             </w:pPr>
-            <w:proofErr w:type="spellStart"/>
-            <w:r>
-              <w:rPr>
-                <w:rFonts w:ascii="VANAVIL-Avvaiyar" w:hAnsi="VANAVIL-Avvaiyar" w:cs="VANAVIL-Avvaiyar"/>
+            <w:r>
+              <w:rPr>
+                <w:rFonts w:ascii="Times New Roman" w:hAnsi="Times New Roman" w:cs="Times New Roman"/>
                 <w:b/>
                 <w:sz w:val="24"/>
                 <w:szCs w:val="24"/>
                 <w:lang w:bidi="ta-IN"/>
               </w:rPr>
-              <w:t>òif¥gl</w:t>
-            </w:r>
-            <w:proofErr w:type="spellEnd"/>
-            <w:r>
-              <w:rPr>
-                <w:rFonts w:ascii="VANAVIL-Avvaiyar" w:hAnsi="VANAVIL-Avvaiyar" w:cs="VANAVIL-Avvaiyar"/>
+              <w:fldChar w:fldCharType="begin"/>
+            </w:r>
+            <w:r>
+              <w:rPr>
+                <w:rFonts w:ascii="Times New Roman" w:hAnsi="Times New Roman" w:cs="Times New Roman"/>
                 <w:b/>
                 <w:sz w:val="24"/>
                 <w:szCs w:val="24"/>
                 <w:lang w:bidi="ta-IN"/>
               </w:rPr>
-              <w:t>«</w:t>
-            </w:r>
+              <w:instrText xml:space="preserve"> MERGEFIELD photo </w:instrText>
+            </w:r>
+            <w:r>
+              <w:rPr>
+                <w:rFonts w:ascii="Times New Roman" w:hAnsi="Times New Roman" w:cs="Times New Roman"/>
+                <w:b/>
+                <w:sz w:val="24"/>
+                <w:szCs w:val="24"/>
+                <w:lang w:bidi="ta-IN"/>
+              </w:rPr>
+              <w:fldChar w:fldCharType="separate"/>
+            </w:r>
+            <w:r>
+              <w:rPr>
+                <w:rFonts w:ascii="Times New Roman" w:hAnsi="Times New Roman" w:cs="Times New Roman"/>
+                <w:b/>
+                <w:noProof/>
+                <w:sz w:val="24"/>
+                <w:szCs w:val="24"/>
+                <w:lang w:bidi="ta-IN"/>
+              </w:rPr>
+              <w:t>«photo»</w:t>
+            </w:r>
+            <w:r>
+              <w:rPr>
+                <w:rFonts w:ascii="Times New Roman" w:hAnsi="Times New Roman" w:cs="Times New Roman"/>
+                <w:b/>
+                <w:sz w:val="24"/>
+                <w:szCs w:val="24"/>
+                <w:lang w:bidi="ta-IN"/>
+              </w:rPr>
+              <w:fldChar w:fldCharType="end"/>
+            </w:r>
+            <w:bookmarkStart w:id="0" w:name="_GoBack"/>
+            <w:bookmarkEnd w:id="0"/>
           </w:p>
           <w:p>
             <w:pPr>
@@ -1043,6 +1155,25 @@
                 <w:szCs w:val="24"/>
                 <w:lang w:bidi="ta-IN"/>
               </w:rPr>
+              <w:fldChar w:fldCharType="separate"/>
+            </w:r>
+            <w:r>
+              <w:rPr>
+                <w:rFonts w:ascii="Times New Roman" w:hAnsi="Times New Roman" w:cs="Times New Roman"/>
+                <w:noProof/>
+                <w:sz w:val="24"/>
+                <w:szCs w:val="24"/>
+                <w:lang w:bidi="ta-IN"/>
+              </w:rPr>
+              <w:t>«name»</w:t>
+            </w:r>
+            <w:r>
+              <w:rPr>
+                <w:rFonts w:ascii="Times New Roman" w:hAnsi="Times New Roman" w:cs="Times New Roman"/>
+                <w:sz w:val="24"/>
+                <w:szCs w:val="24"/>
+                <w:lang w:bidi="ta-IN"/>
+              </w:rPr>
               <w:fldChar w:fldCharType="end"/>
             </w:r>
           </w:p>
@@ -1184,6 +1315,25 @@
                 <w:szCs w:val="24"/>
                 <w:lang w:bidi="ta-IN"/>
               </w:rPr>
+              <w:fldChar w:fldCharType="separate"/>
+            </w:r>
+            <w:r>
+              <w:rPr>
+                <w:rFonts w:ascii="Times New Roman" w:hAnsi="Times New Roman" w:cs="Times New Roman"/>
+                <w:noProof/>
+                <w:sz w:val="24"/>
+                <w:szCs w:val="24"/>
+                <w:lang w:bidi="ta-IN"/>
+              </w:rPr>
+              <w:t>«fathersName»</w:t>
+            </w:r>
+            <w:r>
+              <w:rPr>
+                <w:rFonts w:ascii="Times New Roman" w:hAnsi="Times New Roman" w:cs="Times New Roman"/>
+                <w:sz w:val="24"/>
+                <w:szCs w:val="24"/>
+                <w:lang w:bidi="ta-IN"/>
+              </w:rPr>
               <w:fldChar w:fldCharType="end"/>
             </w:r>
           </w:p>
@@ -1298,6 +1448,25 @@
                 <w:szCs w:val="24"/>
                 <w:lang w:bidi="ta-IN"/>
               </w:rPr>
+              <w:fldChar w:fldCharType="separate"/>
+            </w:r>
+            <w:r>
+              <w:rPr>
+                <w:rFonts w:ascii="Times New Roman" w:hAnsi="Times New Roman" w:cs="Times New Roman"/>
+                <w:noProof/>
+                <w:sz w:val="24"/>
+                <w:szCs w:val="24"/>
+                <w:lang w:bidi="ta-IN"/>
+              </w:rPr>
+              <w:t>«age»</w:t>
+            </w:r>
+            <w:r>
+              <w:rPr>
+                <w:rFonts w:ascii="Times New Roman" w:hAnsi="Times New Roman" w:cs="Times New Roman"/>
+                <w:sz w:val="24"/>
+                <w:szCs w:val="24"/>
+                <w:lang w:bidi="ta-IN"/>
+              </w:rPr>
               <w:fldChar w:fldCharType="end"/>
             </w:r>
           </w:p>
@@ -1423,6 +1592,25 @@
                 <w:szCs w:val="24"/>
                 <w:lang w:bidi="ta-IN"/>
               </w:rPr>
+              <w:fldChar w:fldCharType="separate"/>
+            </w:r>
+            <w:r>
+              <w:rPr>
+                <w:rFonts w:ascii="Times New Roman" w:hAnsi="Times New Roman" w:cs="Times New Roman"/>
+                <w:noProof/>
+                <w:sz w:val="24"/>
+                <w:szCs w:val="24"/>
+                <w:lang w:bidi="ta-IN"/>
+              </w:rPr>
+              <w:t>«address»</w:t>
+            </w:r>
+            <w:r>
+              <w:rPr>
+                <w:rFonts w:ascii="Times New Roman" w:hAnsi="Times New Roman" w:cs="Times New Roman"/>
+                <w:sz w:val="24"/>
+                <w:szCs w:val="24"/>
+                <w:lang w:bidi="ta-IN"/>
+              </w:rPr>
               <w:fldChar w:fldCharType="end"/>
             </w:r>
           </w:p>
@@ -1537,6 +1725,21 @@
                 <w:rFonts w:ascii="Times New Roman" w:hAnsi="Times New Roman" w:cs="Times New Roman"/>
                 <w:lang w:bidi="ta-IN"/>
               </w:rPr>
+              <w:fldChar w:fldCharType="separate"/>
+            </w:r>
+            <w:r>
+              <w:rPr>
+                <w:rFonts w:ascii="Times New Roman" w:hAnsi="Times New Roman" w:cs="Times New Roman"/>
+                <w:noProof/>
+                <w:lang w:bidi="ta-IN"/>
+              </w:rPr>
+              <w:t>«married»</w:t>
+            </w:r>
+            <w:r>
+              <w:rPr>
+                <w:rFonts w:ascii="Times New Roman" w:hAnsi="Times New Roman" w:cs="Times New Roman"/>
+                <w:lang w:bidi="ta-IN"/>
+              </w:rPr>
               <w:fldChar w:fldCharType="end"/>
             </w:r>
           </w:p>
@@ -1703,6 +1906,21 @@
                 <w:rFonts w:ascii="Times New Roman" w:hAnsi="Times New Roman" w:cs="Times New Roman"/>
                 <w:lang w:bidi="ta-IN"/>
               </w:rPr>
+              <w:fldChar w:fldCharType="separate"/>
+            </w:r>
+            <w:r>
+              <w:rPr>
+                <w:rFonts w:ascii="Times New Roman" w:hAnsi="Times New Roman" w:cs="Times New Roman"/>
+                <w:noProof/>
+                <w:lang w:bidi="ta-IN"/>
+              </w:rPr>
+              <w:t>«section»</w:t>
+            </w:r>
+            <w:r>
+              <w:rPr>
+                <w:rFonts w:ascii="Times New Roman" w:hAnsi="Times New Roman" w:cs="Times New Roman"/>
+                <w:lang w:bidi="ta-IN"/>
+              </w:rPr>
               <w:fldChar w:fldCharType="end"/>
             </w:r>
           </w:p>
@@ -1992,6 +2210,25 @@
                 <w:szCs w:val="24"/>
                 <w:lang w:bidi="ta-IN"/>
               </w:rPr>
+              <w:fldChar w:fldCharType="separate"/>
+            </w:r>
+            <w:r>
+              <w:rPr>
+                <w:rFonts w:ascii="Times New Roman" w:hAnsi="Times New Roman" w:cs="Times New Roman"/>
+                <w:noProof/>
+                <w:sz w:val="24"/>
+                <w:szCs w:val="24"/>
+                <w:lang w:bidi="ta-IN"/>
+              </w:rPr>
+              <w:t>«biometricId»</w:t>
+            </w:r>
+            <w:r>
+              <w:rPr>
+                <w:rFonts w:ascii="Times New Roman" w:hAnsi="Times New Roman" w:cs="Times New Roman"/>
+                <w:sz w:val="24"/>
+                <w:szCs w:val="24"/>
+                <w:lang w:bidi="ta-IN"/>
+              </w:rPr>
               <w:fldChar w:fldCharType="end"/>
             </w:r>
           </w:p>
@@ -2277,6 +2514,25 @@
                 <w:szCs w:val="24"/>
                 <w:lang w:bidi="ta-IN"/>
               </w:rPr>
+              <w:fldChar w:fldCharType="separate"/>
+            </w:r>
+            <w:r>
+              <w:rPr>
+                <w:rFonts w:ascii="Times New Roman" w:hAnsi="Times New Roman" w:cs="Times New Roman"/>
+                <w:noProof/>
+                <w:sz w:val="24"/>
+                <w:szCs w:val="24"/>
+                <w:lang w:bidi="ta-IN"/>
+              </w:rPr>
+              <w:t>«biometricAppFormDetails»</w:t>
+            </w:r>
+            <w:r>
+              <w:rPr>
+                <w:rFonts w:ascii="Times New Roman" w:hAnsi="Times New Roman" w:cs="Times New Roman"/>
+                <w:sz w:val="24"/>
+                <w:szCs w:val="24"/>
+                <w:lang w:bidi="ta-IN"/>
+              </w:rPr>
               <w:fldChar w:fldCharType="end"/>
             </w:r>
           </w:p>
@@ -2777,6 +3033,25 @@
                 <w:szCs w:val="24"/>
                 <w:lang w:bidi="ta-IN"/>
               </w:rPr>
+              <w:fldChar w:fldCharType="separate"/>
+            </w:r>
+            <w:r>
+              <w:rPr>
+                <w:rFonts w:ascii="Times New Roman" w:hAnsi="Times New Roman" w:cs="Times New Roman"/>
+                <w:noProof/>
+                <w:sz w:val="24"/>
+                <w:szCs w:val="24"/>
+                <w:lang w:bidi="ta-IN"/>
+              </w:rPr>
+              <w:t>«workType»</w:t>
+            </w:r>
+            <w:r>
+              <w:rPr>
+                <w:rFonts w:ascii="Times New Roman" w:hAnsi="Times New Roman" w:cs="Times New Roman"/>
+                <w:sz w:val="24"/>
+                <w:szCs w:val="24"/>
+                <w:lang w:bidi="ta-IN"/>
+              </w:rPr>
               <w:fldChar w:fldCharType="end"/>
             </w:r>
           </w:p>
@@ -3157,6 +3432,25 @@
                 <w:szCs w:val="24"/>
                 <w:lang w:bidi="ta-IN"/>
               </w:rPr>
+              <w:fldChar w:fldCharType="separate"/>
+            </w:r>
+            <w:r>
+              <w:rPr>
+                <w:rFonts w:ascii="Times New Roman" w:hAnsi="Times New Roman" w:cs="Times New Roman"/>
+                <w:noProof/>
+                <w:sz w:val="24"/>
+                <w:szCs w:val="24"/>
+                <w:lang w:bidi="ta-IN"/>
+              </w:rPr>
+              <w:t>«nationalBankDetails»</w:t>
+            </w:r>
+            <w:r>
+              <w:rPr>
+                <w:rFonts w:ascii="Times New Roman" w:hAnsi="Times New Roman" w:cs="Times New Roman"/>
+                <w:sz w:val="24"/>
+                <w:szCs w:val="24"/>
+                <w:lang w:bidi="ta-IN"/>
+              </w:rPr>
               <w:fldChar w:fldCharType="end"/>
             </w:r>
           </w:p>
@@ -3509,6 +3803,25 @@
                 <w:szCs w:val="24"/>
                 <w:lang w:bidi="ta-IN"/>
               </w:rPr>
+              <w:fldChar w:fldCharType="separate"/>
+            </w:r>
+            <w:r>
+              <w:rPr>
+                <w:rFonts w:ascii="Times New Roman" w:hAnsi="Times New Roman" w:cs="Times New Roman"/>
+                <w:noProof/>
+                <w:sz w:val="24"/>
+                <w:szCs w:val="24"/>
+                <w:lang w:bidi="ta-IN"/>
+              </w:rPr>
+              <w:t>«groupAccDetails»</w:t>
+            </w:r>
+            <w:r>
+              <w:rPr>
+                <w:rFonts w:ascii="Times New Roman" w:hAnsi="Times New Roman" w:cs="Times New Roman"/>
+                <w:sz w:val="24"/>
+                <w:szCs w:val="24"/>
+                <w:lang w:bidi="ta-IN"/>
+              </w:rPr>
               <w:fldChar w:fldCharType="end"/>
             </w:r>
           </w:p>
@@ -3794,6 +4107,25 @@
                 <w:szCs w:val="24"/>
                 <w:lang w:bidi="ta-IN"/>
               </w:rPr>
+              <w:fldChar w:fldCharType="separate"/>
+            </w:r>
+            <w:r>
+              <w:rPr>
+                <w:rFonts w:ascii="Times New Roman" w:hAnsi="Times New Roman" w:cs="Times New Roman"/>
+                <w:noProof/>
+                <w:sz w:val="24"/>
+                <w:szCs w:val="24"/>
+                <w:lang w:bidi="ta-IN"/>
+              </w:rPr>
+              <w:t>«rationCardId»</w:t>
+            </w:r>
+            <w:r>
+              <w:rPr>
+                <w:rFonts w:ascii="Times New Roman" w:hAnsi="Times New Roman" w:cs="Times New Roman"/>
+                <w:sz w:val="24"/>
+                <w:szCs w:val="24"/>
+                <w:lang w:bidi="ta-IN"/>
+              </w:rPr>
               <w:fldChar w:fldCharType="end"/>
             </w:r>
           </w:p>
@@ -4172,6 +4504,25 @@
                 <w:szCs w:val="24"/>
                 <w:lang w:bidi="ta-IN"/>
               </w:rPr>
+              <w:fldChar w:fldCharType="separate"/>
+            </w:r>
+            <w:r>
+              <w:rPr>
+                <w:rFonts w:ascii="Times New Roman" w:hAnsi="Times New Roman" w:cs="Times New Roman"/>
+                <w:noProof/>
+                <w:sz w:val="24"/>
+                <w:szCs w:val="24"/>
+                <w:lang w:bidi="ta-IN"/>
+              </w:rPr>
+              <w:t>«voterId»</w:t>
+            </w:r>
+            <w:r>
+              <w:rPr>
+                <w:rFonts w:ascii="Times New Roman" w:hAnsi="Times New Roman" w:cs="Times New Roman"/>
+                <w:sz w:val="24"/>
+                <w:szCs w:val="24"/>
+                <w:lang w:bidi="ta-IN"/>
+              </w:rPr>
               <w:fldChar w:fldCharType="end"/>
             </w:r>
           </w:p>
@@ -4343,6 +4694,25 @@
                 <w:szCs w:val="24"/>
                 <w:lang w:bidi="ta-IN"/>
               </w:rPr>
+              <w:fldChar w:fldCharType="separate"/>
+            </w:r>
+            <w:r>
+              <w:rPr>
+                <w:rFonts w:ascii="Times New Roman" w:hAnsi="Times New Roman" w:cs="Times New Roman"/>
+                <w:noProof/>
+                <w:sz w:val="24"/>
+                <w:szCs w:val="24"/>
+                <w:lang w:bidi="ta-IN"/>
+              </w:rPr>
+              <w:t>«adhaarNo»</w:t>
+            </w:r>
+            <w:r>
+              <w:rPr>
+                <w:rFonts w:ascii="Times New Roman" w:hAnsi="Times New Roman" w:cs="Times New Roman"/>
+                <w:sz w:val="24"/>
+                <w:szCs w:val="24"/>
+                <w:lang w:bidi="ta-IN"/>
+              </w:rPr>
               <w:fldChar w:fldCharType="end"/>
             </w:r>
           </w:p>
@@ -4596,6 +4966,25 @@
                 <w:szCs w:val="24"/>
                 <w:lang w:bidi="ta-IN"/>
               </w:rPr>
+              <w:fldChar w:fldCharType="separate"/>
+            </w:r>
+            <w:r>
+              <w:rPr>
+                <w:rFonts w:ascii="Times New Roman" w:hAnsi="Times New Roman" w:cs="Times New Roman"/>
+                <w:noProof/>
+                <w:sz w:val="24"/>
+                <w:szCs w:val="24"/>
+                <w:lang w:bidi="ta-IN"/>
+              </w:rPr>
+              <w:t>«cooperativeBankDetails»</w:t>
+            </w:r>
+            <w:r>
+              <w:rPr>
+                <w:rFonts w:ascii="Times New Roman" w:hAnsi="Times New Roman" w:cs="Times New Roman"/>
+                <w:sz w:val="24"/>
+                <w:szCs w:val="24"/>
+                <w:lang w:bidi="ta-IN"/>
+              </w:rPr>
               <w:fldChar w:fldCharType="end"/>
             </w:r>
           </w:p>
@@ -4727,6 +5116,21 @@
                 <w:lang w:bidi="ta-IN"/>
               </w:rPr>
               <w:instrText xml:space="preserve"> MERGEFIELD isFullTimeFisherman </w:instrText>
+            </w:r>
+            <w:r>
+              <w:rPr>
+                <w:rFonts w:ascii="Times New Roman" w:hAnsi="Times New Roman" w:cs="Times New Roman"/>
+                <w:lang w:bidi="ta-IN"/>
+              </w:rPr>
+              <w:fldChar w:fldCharType="separate"/>
+            </w:r>
+            <w:r>
+              <w:rPr>
+                <w:rFonts w:ascii="Times New Roman" w:hAnsi="Times New Roman" w:cs="Times New Roman"/>
+                <w:noProof/>
+                <w:lang w:bidi="ta-IN"/>
+              </w:rPr>
+              <w:t>«isFullTimeFisherman»</w:t>
             </w:r>
             <w:r>
               <w:rPr>
@@ -9231,7 +9635,7 @@
 </file>
 
 <file path=customXml/itemProps1.xml><?xml version="1.0" encoding="utf-8"?>
-<ds:datastoreItem xmlns:ds="http://schemas.openxmlformats.org/officeDocument/2006/customXml" ds:itemID="{092302BF-7DCA-45CC-B938-48DE48783720}">
+<ds:datastoreItem xmlns:ds="http://schemas.openxmlformats.org/officeDocument/2006/customXml" ds:itemID="{1E6358CB-8E56-4950-A3E2-2CD94B080232}">
   <ds:schemaRefs>
     <ds:schemaRef ds:uri="http://schemas.openxmlformats.org/officeDocument/2006/bibliography"/>
   </ds:schemaRefs>

</xml_diff>